<commit_message>
Unit 7 Mockup Wireframe
</commit_message>
<xml_diff>
--- a/unit_7/MockUps_Mobile/Links to Mockups on Wireframe.docx
+++ b/unit_7/MockUps_Mobile/Links to Mockups on Wireframe.docx
@@ -14,16 +14,7 @@
           <w:b/>
           <w:sz w:val="44"/>
         </w:rPr>
-        <w:t xml:space="preserve">Website </w:t>
-      </w:r>
-      <w:bookmarkStart w:id="0" w:name="_GoBack"/>
-      <w:bookmarkEnd w:id="0"/>
-      <w:r>
-        <w:rPr>
-          <w:b/>
-          <w:sz w:val="44"/>
-        </w:rPr>
-        <w:t>Mockup:</w:t>
+        <w:t>Website Mockup:</w:t>
       </w:r>
     </w:p>
     <w:p>
@@ -75,6 +66,59 @@
           <w:b/>
           <w:sz w:val="44"/>
         </w:rPr>
+        <w:t>Tablet Mockup:</w:t>
+      </w:r>
+    </w:p>
+    <w:p>
+      <w:pPr>
+        <w:rPr>
+          <w:sz w:val="44"/>
+        </w:rPr>
+      </w:pPr>
+    </w:p>
+    <w:p>
+      <w:pPr>
+        <w:rPr>
+          <w:sz w:val="44"/>
+        </w:rPr>
+      </w:pPr>
+      <w:hyperlink r:id="rId5" w:history="1">
+        <w:r>
+          <w:rPr>
+            <w:rStyle w:val="Hyperlink"/>
+            <w:sz w:val="44"/>
+          </w:rPr>
+          <w:t>https://wireframe.cc/tJMpLQ</w:t>
+        </w:r>
+      </w:hyperlink>
+      <w:r>
+        <w:rPr>
+          <w:sz w:val="44"/>
+        </w:rPr>
+        <w:t xml:space="preserve"> </w:t>
+      </w:r>
+      <w:bookmarkStart w:id="0" w:name="_GoBack"/>
+      <w:bookmarkEnd w:id="0"/>
+    </w:p>
+    <w:p>
+      <w:pPr>
+        <w:rPr>
+          <w:sz w:val="44"/>
+        </w:rPr>
+      </w:pPr>
+    </w:p>
+    <w:p>
+      <w:pPr>
+        <w:rPr>
+          <w:b/>
+          <w:sz w:val="44"/>
+        </w:rPr>
+      </w:pPr>
+      <w:r>
+        <w:rPr>
+          <w:b/>
+          <w:sz w:val="44"/>
+        </w:rPr>
         <w:t>Mobile App Mockup:</w:t>
       </w:r>
     </w:p>
@@ -91,7 +135,7 @@
           <w:sz w:val="44"/>
         </w:rPr>
       </w:pPr>
-      <w:hyperlink r:id="rId5" w:history="1">
+      <w:hyperlink r:id="rId6" w:history="1">
         <w:r>
           <w:rPr>
             <w:rStyle w:val="Hyperlink"/>

</xml_diff>